<commit_message>
Worked on Final Exam
</commit_message>
<xml_diff>
--- a/Cyber Awareness Training Final Test.docx
+++ b/Cyber Awareness Training Final Test.docx
@@ -642,7 +642,7 @@
         <w:rPr>
           <w:rFonts w:ascii="Times New Roman" w:hAnsi="Times New Roman" w:cs="Times New Roman"/>
         </w:rPr>
-        <w:t>Keyboards/Mouse</w:t>
+        <w:t>CDs/DVDs</w:t>
       </w:r>
     </w:p>
     <w:p>
@@ -914,6 +914,1214 @@
           <w:rFonts w:ascii="Times New Roman" w:hAnsi="Times New Roman" w:cs="Times New Roman"/>
         </w:rPr>
         <w:t>Leave it</w:t>
+      </w:r>
+    </w:p>
+    <w:p>
+      <w:pPr>
+        <w:pStyle w:val="ListParagraph"/>
+        <w:numPr>
+          <w:ilvl w:val="1"/>
+          <w:numId w:val="1"/>
+        </w:numPr>
+        <w:rPr>
+          <w:rFonts w:ascii="Times New Roman" w:hAnsi="Times New Roman" w:cs="Times New Roman"/>
+        </w:rPr>
+      </w:pPr>
+      <w:r>
+        <w:rPr>
+          <w:rFonts w:ascii="Times New Roman" w:hAnsi="Times New Roman" w:cs="Times New Roman"/>
+        </w:rPr>
+        <w:t>None of these</w:t>
+      </w:r>
+    </w:p>
+    <w:p>
+      <w:pPr>
+        <w:rPr>
+          <w:rFonts w:ascii="Times New Roman" w:hAnsi="Times New Roman" w:cs="Times New Roman"/>
+        </w:rPr>
+      </w:pPr>
+    </w:p>
+    <w:p>
+      <w:pPr>
+        <w:pStyle w:val="ListParagraph"/>
+        <w:numPr>
+          <w:ilvl w:val="0"/>
+          <w:numId w:val="1"/>
+        </w:numPr>
+        <w:rPr>
+          <w:rFonts w:ascii="Times New Roman" w:hAnsi="Times New Roman" w:cs="Times New Roman"/>
+        </w:rPr>
+      </w:pPr>
+      <w:r>
+        <w:rPr>
+          <w:rFonts w:ascii="Times New Roman" w:hAnsi="Times New Roman" w:cs="Times New Roman"/>
+        </w:rPr>
+        <w:t>What is NOT a common scam?</w:t>
+      </w:r>
+    </w:p>
+    <w:p>
+      <w:pPr>
+        <w:pStyle w:val="ListParagraph"/>
+        <w:numPr>
+          <w:ilvl w:val="1"/>
+          <w:numId w:val="1"/>
+        </w:numPr>
+        <w:rPr>
+          <w:rFonts w:ascii="Times New Roman" w:hAnsi="Times New Roman" w:cs="Times New Roman"/>
+        </w:rPr>
+      </w:pPr>
+      <w:r>
+        <w:rPr>
+          <w:rFonts w:ascii="Times New Roman" w:hAnsi="Times New Roman" w:cs="Times New Roman"/>
+        </w:rPr>
+        <w:t>Someone calling pretending to be the IRS</w:t>
+      </w:r>
+    </w:p>
+    <w:p>
+      <w:pPr>
+        <w:pStyle w:val="ListParagraph"/>
+        <w:numPr>
+          <w:ilvl w:val="1"/>
+          <w:numId w:val="1"/>
+        </w:numPr>
+        <w:rPr>
+          <w:rFonts w:ascii="Times New Roman" w:hAnsi="Times New Roman" w:cs="Times New Roman"/>
+        </w:rPr>
+      </w:pPr>
+      <w:r>
+        <w:rPr>
+          <w:rFonts w:ascii="Times New Roman" w:hAnsi="Times New Roman" w:cs="Times New Roman"/>
+        </w:rPr>
+        <w:t>Someone pretending to be Tech Support</w:t>
+      </w:r>
+    </w:p>
+    <w:p>
+      <w:pPr>
+        <w:pStyle w:val="ListParagraph"/>
+        <w:numPr>
+          <w:ilvl w:val="1"/>
+          <w:numId w:val="1"/>
+        </w:numPr>
+        <w:rPr>
+          <w:rFonts w:ascii="Times New Roman" w:hAnsi="Times New Roman" w:cs="Times New Roman"/>
+          <w:b/>
+          <w:bCs/>
+        </w:rPr>
+      </w:pPr>
+      <w:r>
+        <w:rPr>
+          <w:rFonts w:ascii="Times New Roman" w:hAnsi="Times New Roman" w:cs="Times New Roman"/>
+          <w:b/>
+          <w:bCs/>
+        </w:rPr>
+        <w:t>Your bank calling to verify a purchase</w:t>
+      </w:r>
+    </w:p>
+    <w:p>
+      <w:pPr>
+        <w:pStyle w:val="ListParagraph"/>
+        <w:numPr>
+          <w:ilvl w:val="1"/>
+          <w:numId w:val="1"/>
+        </w:numPr>
+        <w:rPr>
+          <w:rFonts w:ascii="Times New Roman" w:hAnsi="Times New Roman" w:cs="Times New Roman"/>
+        </w:rPr>
+      </w:pPr>
+      <w:r>
+        <w:rPr>
+          <w:rFonts w:ascii="Times New Roman" w:hAnsi="Times New Roman" w:cs="Times New Roman"/>
+        </w:rPr>
+        <w:t>None of these</w:t>
+      </w:r>
+    </w:p>
+    <w:p>
+      <w:pPr>
+        <w:rPr>
+          <w:rFonts w:ascii="Times New Roman" w:hAnsi="Times New Roman" w:cs="Times New Roman"/>
+        </w:rPr>
+      </w:pPr>
+    </w:p>
+    <w:p>
+      <w:pPr>
+        <w:pStyle w:val="ListParagraph"/>
+        <w:numPr>
+          <w:ilvl w:val="0"/>
+          <w:numId w:val="1"/>
+        </w:numPr>
+        <w:rPr>
+          <w:rFonts w:ascii="Times New Roman" w:hAnsi="Times New Roman" w:cs="Times New Roman"/>
+        </w:rPr>
+      </w:pPr>
+      <w:r>
+        <w:rPr>
+          <w:rFonts w:ascii="Times New Roman" w:hAnsi="Times New Roman" w:cs="Times New Roman"/>
+        </w:rPr>
+        <w:t>What is a way to protect yourself from scams?</w:t>
+      </w:r>
+    </w:p>
+    <w:p>
+      <w:pPr>
+        <w:pStyle w:val="ListParagraph"/>
+        <w:numPr>
+          <w:ilvl w:val="1"/>
+          <w:numId w:val="1"/>
+        </w:numPr>
+        <w:rPr>
+          <w:rFonts w:ascii="Times New Roman" w:hAnsi="Times New Roman" w:cs="Times New Roman"/>
+        </w:rPr>
+      </w:pPr>
+      <w:r>
+        <w:rPr>
+          <w:rFonts w:ascii="Times New Roman" w:hAnsi="Times New Roman" w:cs="Times New Roman"/>
+        </w:rPr>
+        <w:t>Give out your personal information to anyone</w:t>
+      </w:r>
+    </w:p>
+    <w:p>
+      <w:pPr>
+        <w:pStyle w:val="ListParagraph"/>
+        <w:numPr>
+          <w:ilvl w:val="1"/>
+          <w:numId w:val="1"/>
+        </w:numPr>
+        <w:rPr>
+          <w:rFonts w:ascii="Times New Roman" w:hAnsi="Times New Roman" w:cs="Times New Roman"/>
+        </w:rPr>
+      </w:pPr>
+      <w:r>
+        <w:rPr>
+          <w:rFonts w:ascii="Times New Roman" w:hAnsi="Times New Roman" w:cs="Times New Roman"/>
+        </w:rPr>
+        <w:t>Click on every link sent to you</w:t>
+      </w:r>
+    </w:p>
+    <w:p>
+      <w:pPr>
+        <w:pStyle w:val="ListParagraph"/>
+        <w:numPr>
+          <w:ilvl w:val="1"/>
+          <w:numId w:val="1"/>
+        </w:numPr>
+        <w:rPr>
+          <w:rFonts w:ascii="Times New Roman" w:hAnsi="Times New Roman" w:cs="Times New Roman"/>
+        </w:rPr>
+      </w:pPr>
+      <w:r>
+        <w:rPr>
+          <w:rFonts w:ascii="Times New Roman" w:hAnsi="Times New Roman" w:cs="Times New Roman"/>
+        </w:rPr>
+        <w:t>Trust that emails come from who they say they come from</w:t>
+      </w:r>
+    </w:p>
+    <w:p>
+      <w:pPr>
+        <w:pStyle w:val="ListParagraph"/>
+        <w:numPr>
+          <w:ilvl w:val="1"/>
+          <w:numId w:val="1"/>
+        </w:numPr>
+        <w:rPr>
+          <w:rFonts w:ascii="Times New Roman" w:hAnsi="Times New Roman" w:cs="Times New Roman"/>
+          <w:b/>
+          <w:bCs/>
+        </w:rPr>
+      </w:pPr>
+      <w:r>
+        <w:rPr>
+          <w:rFonts w:ascii="Times New Roman" w:hAnsi="Times New Roman" w:cs="Times New Roman"/>
+          <w:b/>
+          <w:bCs/>
+        </w:rPr>
+        <w:t>None of these</w:t>
+      </w:r>
+    </w:p>
+    <w:p>
+      <w:pPr>
+        <w:rPr>
+          <w:rFonts w:ascii="Times New Roman" w:hAnsi="Times New Roman" w:cs="Times New Roman"/>
+        </w:rPr>
+      </w:pPr>
+    </w:p>
+    <w:p>
+      <w:pPr>
+        <w:pStyle w:val="ListParagraph"/>
+        <w:numPr>
+          <w:ilvl w:val="0"/>
+          <w:numId w:val="1"/>
+        </w:numPr>
+        <w:rPr>
+          <w:rFonts w:ascii="Times New Roman" w:hAnsi="Times New Roman" w:cs="Times New Roman"/>
+        </w:rPr>
+      </w:pPr>
+      <w:r>
+        <w:rPr>
+          <w:rFonts w:ascii="Times New Roman" w:hAnsi="Times New Roman" w:cs="Times New Roman"/>
+        </w:rPr>
+        <w:t>It is not critical to maintain security on your mobile devices</w:t>
+      </w:r>
+    </w:p>
+    <w:p>
+      <w:pPr>
+        <w:pStyle w:val="ListParagraph"/>
+        <w:numPr>
+          <w:ilvl w:val="1"/>
+          <w:numId w:val="1"/>
+        </w:numPr>
+        <w:rPr>
+          <w:rFonts w:ascii="Times New Roman" w:hAnsi="Times New Roman" w:cs="Times New Roman"/>
+        </w:rPr>
+      </w:pPr>
+      <w:r>
+        <w:rPr>
+          <w:rFonts w:ascii="Times New Roman" w:hAnsi="Times New Roman" w:cs="Times New Roman"/>
+        </w:rPr>
+        <w:t>True</w:t>
+      </w:r>
+    </w:p>
+    <w:p>
+      <w:pPr>
+        <w:pStyle w:val="ListParagraph"/>
+        <w:numPr>
+          <w:ilvl w:val="1"/>
+          <w:numId w:val="1"/>
+        </w:numPr>
+        <w:rPr>
+          <w:rFonts w:ascii="Times New Roman" w:hAnsi="Times New Roman" w:cs="Times New Roman"/>
+          <w:b/>
+          <w:bCs/>
+        </w:rPr>
+      </w:pPr>
+      <w:r>
+        <w:rPr>
+          <w:rFonts w:ascii="Times New Roman" w:hAnsi="Times New Roman" w:cs="Times New Roman"/>
+          <w:b/>
+          <w:bCs/>
+        </w:rPr>
+        <w:t>False</w:t>
+      </w:r>
+    </w:p>
+    <w:p>
+      <w:pPr>
+        <w:rPr>
+          <w:rFonts w:ascii="Times New Roman" w:hAnsi="Times New Roman" w:cs="Times New Roman"/>
+        </w:rPr>
+      </w:pPr>
+    </w:p>
+    <w:p>
+      <w:pPr>
+        <w:pStyle w:val="ListParagraph"/>
+        <w:numPr>
+          <w:ilvl w:val="0"/>
+          <w:numId w:val="1"/>
+        </w:numPr>
+        <w:rPr>
+          <w:rFonts w:ascii="Times New Roman" w:hAnsi="Times New Roman" w:cs="Times New Roman"/>
+        </w:rPr>
+      </w:pPr>
+      <w:r>
+        <w:rPr>
+          <w:rFonts w:ascii="Times New Roman" w:hAnsi="Times New Roman" w:cs="Times New Roman"/>
+        </w:rPr>
+        <w:t>What are the dangers of not protecting your mobile devices?</w:t>
+      </w:r>
+    </w:p>
+    <w:p>
+      <w:pPr>
+        <w:pStyle w:val="ListParagraph"/>
+        <w:numPr>
+          <w:ilvl w:val="1"/>
+          <w:numId w:val="1"/>
+        </w:numPr>
+        <w:rPr>
+          <w:rFonts w:ascii="Times New Roman" w:hAnsi="Times New Roman" w:cs="Times New Roman"/>
+        </w:rPr>
+      </w:pPr>
+      <w:r>
+        <w:rPr>
+          <w:rFonts w:ascii="Times New Roman" w:hAnsi="Times New Roman" w:cs="Times New Roman"/>
+        </w:rPr>
+        <w:t>Nothing</w:t>
+      </w:r>
+    </w:p>
+    <w:p>
+      <w:pPr>
+        <w:pStyle w:val="ListParagraph"/>
+        <w:numPr>
+          <w:ilvl w:val="1"/>
+          <w:numId w:val="1"/>
+        </w:numPr>
+        <w:rPr>
+          <w:rFonts w:ascii="Times New Roman" w:hAnsi="Times New Roman" w:cs="Times New Roman"/>
+        </w:rPr>
+      </w:pPr>
+      <w:r>
+        <w:rPr>
+          <w:rFonts w:ascii="Times New Roman" w:hAnsi="Times New Roman" w:cs="Times New Roman"/>
+        </w:rPr>
+        <w:t>Could steal personal information</w:t>
+      </w:r>
+    </w:p>
+    <w:p>
+      <w:pPr>
+        <w:pStyle w:val="ListParagraph"/>
+        <w:numPr>
+          <w:ilvl w:val="1"/>
+          <w:numId w:val="1"/>
+        </w:numPr>
+        <w:rPr>
+          <w:rFonts w:ascii="Times New Roman" w:hAnsi="Times New Roman" w:cs="Times New Roman"/>
+        </w:rPr>
+      </w:pPr>
+      <w:r>
+        <w:rPr>
+          <w:rFonts w:ascii="Times New Roman" w:hAnsi="Times New Roman" w:cs="Times New Roman"/>
+        </w:rPr>
+        <w:t>Could install malware</w:t>
+      </w:r>
+    </w:p>
+    <w:p>
+      <w:pPr>
+        <w:pStyle w:val="ListParagraph"/>
+        <w:numPr>
+          <w:ilvl w:val="1"/>
+          <w:numId w:val="1"/>
+        </w:numPr>
+        <w:rPr>
+          <w:rFonts w:ascii="Times New Roman" w:hAnsi="Times New Roman" w:cs="Times New Roman"/>
+          <w:b/>
+          <w:bCs/>
+        </w:rPr>
+      </w:pPr>
+      <w:r>
+        <w:rPr>
+          <w:rFonts w:ascii="Times New Roman" w:hAnsi="Times New Roman" w:cs="Times New Roman"/>
+          <w:b/>
+          <w:bCs/>
+        </w:rPr>
+        <w:t>Both B &amp; C</w:t>
+      </w:r>
+    </w:p>
+    <w:p>
+      <w:pPr>
+        <w:rPr>
+          <w:rFonts w:ascii="Times New Roman" w:hAnsi="Times New Roman" w:cs="Times New Roman"/>
+        </w:rPr>
+      </w:pPr>
+    </w:p>
+    <w:p>
+      <w:pPr>
+        <w:pStyle w:val="ListParagraph"/>
+        <w:numPr>
+          <w:ilvl w:val="0"/>
+          <w:numId w:val="1"/>
+        </w:numPr>
+        <w:rPr>
+          <w:rFonts w:ascii="Times New Roman" w:hAnsi="Times New Roman" w:cs="Times New Roman"/>
+        </w:rPr>
+      </w:pPr>
+      <w:r>
+        <w:rPr>
+          <w:rFonts w:ascii="Times New Roman" w:hAnsi="Times New Roman" w:cs="Times New Roman"/>
+        </w:rPr>
+        <w:t>What is NOT a way to protect your mobile devices?</w:t>
+      </w:r>
+    </w:p>
+    <w:p>
+      <w:pPr>
+        <w:pStyle w:val="ListParagraph"/>
+        <w:numPr>
+          <w:ilvl w:val="1"/>
+          <w:numId w:val="1"/>
+        </w:numPr>
+        <w:rPr>
+          <w:rFonts w:ascii="Times New Roman" w:hAnsi="Times New Roman" w:cs="Times New Roman"/>
+          <w:b/>
+          <w:bCs/>
+        </w:rPr>
+      </w:pPr>
+      <w:r>
+        <w:rPr>
+          <w:rFonts w:ascii="Times New Roman" w:hAnsi="Times New Roman" w:cs="Times New Roman"/>
+          <w:b/>
+          <w:bCs/>
+        </w:rPr>
+        <w:t>Do not install updates</w:t>
+      </w:r>
+    </w:p>
+    <w:p>
+      <w:pPr>
+        <w:pStyle w:val="ListParagraph"/>
+        <w:numPr>
+          <w:ilvl w:val="1"/>
+          <w:numId w:val="1"/>
+        </w:numPr>
+        <w:rPr>
+          <w:rFonts w:ascii="Times New Roman" w:hAnsi="Times New Roman" w:cs="Times New Roman"/>
+        </w:rPr>
+      </w:pPr>
+      <w:r>
+        <w:rPr>
+          <w:rFonts w:ascii="Times New Roman" w:hAnsi="Times New Roman" w:cs="Times New Roman"/>
+        </w:rPr>
+        <w:t>Install updates when they come out</w:t>
+      </w:r>
+    </w:p>
+    <w:p>
+      <w:pPr>
+        <w:pStyle w:val="ListParagraph"/>
+        <w:numPr>
+          <w:ilvl w:val="1"/>
+          <w:numId w:val="1"/>
+        </w:numPr>
+        <w:rPr>
+          <w:rFonts w:ascii="Times New Roman" w:hAnsi="Times New Roman" w:cs="Times New Roman"/>
+        </w:rPr>
+      </w:pPr>
+      <w:r>
+        <w:rPr>
+          <w:rFonts w:ascii="Times New Roman" w:hAnsi="Times New Roman" w:cs="Times New Roman"/>
+        </w:rPr>
+        <w:t>Use a passcode</w:t>
+      </w:r>
+    </w:p>
+    <w:p>
+      <w:pPr>
+        <w:pStyle w:val="ListParagraph"/>
+        <w:numPr>
+          <w:ilvl w:val="1"/>
+          <w:numId w:val="1"/>
+        </w:numPr>
+        <w:rPr>
+          <w:rFonts w:ascii="Times New Roman" w:hAnsi="Times New Roman" w:cs="Times New Roman"/>
+        </w:rPr>
+      </w:pPr>
+      <w:r>
+        <w:rPr>
+          <w:rFonts w:ascii="Times New Roman" w:hAnsi="Times New Roman" w:cs="Times New Roman"/>
+        </w:rPr>
+        <w:t>Keep personal information secure</w:t>
+      </w:r>
+    </w:p>
+    <w:p>
+      <w:pPr>
+        <w:rPr>
+          <w:rFonts w:ascii="Times New Roman" w:hAnsi="Times New Roman" w:cs="Times New Roman"/>
+        </w:rPr>
+      </w:pPr>
+    </w:p>
+    <w:p>
+      <w:pPr>
+        <w:pStyle w:val="ListParagraph"/>
+        <w:numPr>
+          <w:ilvl w:val="0"/>
+          <w:numId w:val="1"/>
+        </w:numPr>
+        <w:rPr>
+          <w:rFonts w:ascii="Times New Roman" w:hAnsi="Times New Roman" w:cs="Times New Roman"/>
+        </w:rPr>
+      </w:pPr>
+      <w:r>
+        <w:rPr>
+          <w:rFonts w:ascii="Times New Roman" w:hAnsi="Times New Roman" w:cs="Times New Roman"/>
+        </w:rPr>
+        <w:t>What is physical security NOT responsible for?</w:t>
+      </w:r>
+    </w:p>
+    <w:p>
+      <w:pPr>
+        <w:pStyle w:val="ListParagraph"/>
+        <w:numPr>
+          <w:ilvl w:val="1"/>
+          <w:numId w:val="1"/>
+        </w:numPr>
+        <w:rPr>
+          <w:rFonts w:ascii="Times New Roman" w:hAnsi="Times New Roman" w:cs="Times New Roman"/>
+        </w:rPr>
+      </w:pPr>
+      <w:r>
+        <w:rPr>
+          <w:rFonts w:ascii="Times New Roman" w:hAnsi="Times New Roman" w:cs="Times New Roman"/>
+        </w:rPr>
+        <w:t>The facilities</w:t>
+      </w:r>
+    </w:p>
+    <w:p>
+      <w:pPr>
+        <w:pStyle w:val="ListParagraph"/>
+        <w:numPr>
+          <w:ilvl w:val="1"/>
+          <w:numId w:val="1"/>
+        </w:numPr>
+        <w:rPr>
+          <w:rFonts w:ascii="Times New Roman" w:hAnsi="Times New Roman" w:cs="Times New Roman"/>
+        </w:rPr>
+      </w:pPr>
+      <w:r>
+        <w:rPr>
+          <w:rFonts w:ascii="Times New Roman" w:hAnsi="Times New Roman" w:cs="Times New Roman"/>
+        </w:rPr>
+        <w:t>The physical IT equipment</w:t>
+      </w:r>
+    </w:p>
+    <w:p>
+      <w:pPr>
+        <w:pStyle w:val="ListParagraph"/>
+        <w:numPr>
+          <w:ilvl w:val="1"/>
+          <w:numId w:val="1"/>
+        </w:numPr>
+        <w:rPr>
+          <w:rFonts w:ascii="Times New Roman" w:hAnsi="Times New Roman" w:cs="Times New Roman"/>
+          <w:b/>
+          <w:bCs/>
+        </w:rPr>
+      </w:pPr>
+      <w:r>
+        <w:rPr>
+          <w:rFonts w:ascii="Times New Roman" w:hAnsi="Times New Roman" w:cs="Times New Roman"/>
+          <w:b/>
+          <w:bCs/>
+        </w:rPr>
+        <w:t>The software</w:t>
+      </w:r>
+    </w:p>
+    <w:p>
+      <w:pPr>
+        <w:pStyle w:val="ListParagraph"/>
+        <w:numPr>
+          <w:ilvl w:val="1"/>
+          <w:numId w:val="1"/>
+        </w:numPr>
+        <w:rPr>
+          <w:rFonts w:ascii="Times New Roman" w:hAnsi="Times New Roman" w:cs="Times New Roman"/>
+        </w:rPr>
+      </w:pPr>
+      <w:r>
+        <w:rPr>
+          <w:rFonts w:ascii="Times New Roman" w:hAnsi="Times New Roman" w:cs="Times New Roman"/>
+        </w:rPr>
+        <w:t>All the above</w:t>
+      </w:r>
+    </w:p>
+    <w:p>
+      <w:pPr>
+        <w:rPr>
+          <w:rFonts w:ascii="Times New Roman" w:hAnsi="Times New Roman" w:cs="Times New Roman"/>
+        </w:rPr>
+      </w:pPr>
+    </w:p>
+    <w:p>
+      <w:pPr>
+        <w:pStyle w:val="ListParagraph"/>
+        <w:numPr>
+          <w:ilvl w:val="0"/>
+          <w:numId w:val="1"/>
+        </w:numPr>
+        <w:rPr>
+          <w:rFonts w:ascii="Times New Roman" w:hAnsi="Times New Roman" w:cs="Times New Roman"/>
+        </w:rPr>
+      </w:pPr>
+      <w:r>
+        <w:rPr>
+          <w:rFonts w:ascii="Times New Roman" w:hAnsi="Times New Roman" w:cs="Times New Roman"/>
+        </w:rPr>
+        <w:lastRenderedPageBreak/>
+        <w:t>What are physical measures that can be taken?</w:t>
+      </w:r>
+    </w:p>
+    <w:p>
+      <w:pPr>
+        <w:pStyle w:val="ListParagraph"/>
+        <w:numPr>
+          <w:ilvl w:val="1"/>
+          <w:numId w:val="1"/>
+        </w:numPr>
+        <w:rPr>
+          <w:rFonts w:ascii="Times New Roman" w:hAnsi="Times New Roman" w:cs="Times New Roman"/>
+        </w:rPr>
+      </w:pPr>
+      <w:r>
+        <w:rPr>
+          <w:rFonts w:ascii="Times New Roman" w:hAnsi="Times New Roman" w:cs="Times New Roman"/>
+        </w:rPr>
+        <w:t>Access Control</w:t>
+      </w:r>
+    </w:p>
+    <w:p>
+      <w:pPr>
+        <w:pStyle w:val="ListParagraph"/>
+        <w:numPr>
+          <w:ilvl w:val="1"/>
+          <w:numId w:val="1"/>
+        </w:numPr>
+        <w:rPr>
+          <w:rFonts w:ascii="Times New Roman" w:hAnsi="Times New Roman" w:cs="Times New Roman"/>
+        </w:rPr>
+      </w:pPr>
+      <w:r>
+        <w:rPr>
+          <w:rFonts w:ascii="Times New Roman" w:hAnsi="Times New Roman" w:cs="Times New Roman"/>
+        </w:rPr>
+        <w:t>Applying Principle of Least Privilege</w:t>
+      </w:r>
+    </w:p>
+    <w:p>
+      <w:pPr>
+        <w:pStyle w:val="ListParagraph"/>
+        <w:numPr>
+          <w:ilvl w:val="1"/>
+          <w:numId w:val="1"/>
+        </w:numPr>
+        <w:rPr>
+          <w:rFonts w:ascii="Times New Roman" w:hAnsi="Times New Roman" w:cs="Times New Roman"/>
+        </w:rPr>
+      </w:pPr>
+      <w:r>
+        <w:rPr>
+          <w:rFonts w:ascii="Times New Roman" w:hAnsi="Times New Roman" w:cs="Times New Roman"/>
+        </w:rPr>
+        <w:t>Using MFA</w:t>
+      </w:r>
+    </w:p>
+    <w:p>
+      <w:pPr>
+        <w:pStyle w:val="ListParagraph"/>
+        <w:numPr>
+          <w:ilvl w:val="1"/>
+          <w:numId w:val="1"/>
+        </w:numPr>
+        <w:rPr>
+          <w:rFonts w:ascii="Times New Roman" w:hAnsi="Times New Roman" w:cs="Times New Roman"/>
+          <w:b/>
+          <w:bCs/>
+        </w:rPr>
+      </w:pPr>
+      <w:r>
+        <w:rPr>
+          <w:rFonts w:ascii="Times New Roman" w:hAnsi="Times New Roman" w:cs="Times New Roman"/>
+          <w:b/>
+          <w:bCs/>
+        </w:rPr>
+        <w:t>All the Above</w:t>
+      </w:r>
+    </w:p>
+    <w:p>
+      <w:pPr>
+        <w:rPr>
+          <w:rFonts w:ascii="Times New Roman" w:hAnsi="Times New Roman" w:cs="Times New Roman"/>
+        </w:rPr>
+      </w:pPr>
+    </w:p>
+    <w:p>
+      <w:pPr>
+        <w:pStyle w:val="ListParagraph"/>
+        <w:numPr>
+          <w:ilvl w:val="0"/>
+          <w:numId w:val="1"/>
+        </w:numPr>
+        <w:rPr>
+          <w:rFonts w:ascii="Times New Roman" w:hAnsi="Times New Roman" w:cs="Times New Roman"/>
+        </w:rPr>
+      </w:pPr>
+      <w:r>
+        <w:rPr>
+          <w:rFonts w:ascii="Times New Roman" w:hAnsi="Times New Roman" w:cs="Times New Roman"/>
+        </w:rPr>
+        <w:t>What is shoulder surfing?</w:t>
+      </w:r>
+    </w:p>
+    <w:p>
+      <w:pPr>
+        <w:pStyle w:val="ListParagraph"/>
+        <w:numPr>
+          <w:ilvl w:val="1"/>
+          <w:numId w:val="1"/>
+        </w:numPr>
+        <w:rPr>
+          <w:rFonts w:ascii="Times New Roman" w:hAnsi="Times New Roman" w:cs="Times New Roman"/>
+        </w:rPr>
+      </w:pPr>
+      <w:r>
+        <w:rPr>
+          <w:rFonts w:ascii="Times New Roman" w:hAnsi="Times New Roman" w:cs="Times New Roman"/>
+        </w:rPr>
+        <w:t>Sniffing network packets</w:t>
+      </w:r>
+    </w:p>
+    <w:p>
+      <w:pPr>
+        <w:pStyle w:val="ListParagraph"/>
+        <w:numPr>
+          <w:ilvl w:val="1"/>
+          <w:numId w:val="1"/>
+        </w:numPr>
+        <w:rPr>
+          <w:rFonts w:ascii="Times New Roman" w:hAnsi="Times New Roman" w:cs="Times New Roman"/>
+          <w:b/>
+          <w:bCs/>
+        </w:rPr>
+      </w:pPr>
+      <w:r>
+        <w:rPr>
+          <w:rFonts w:ascii="Times New Roman" w:hAnsi="Times New Roman" w:cs="Times New Roman"/>
+          <w:b/>
+          <w:bCs/>
+        </w:rPr>
+        <w:t>Looking at someone’s screen to get information</w:t>
+      </w:r>
+    </w:p>
+    <w:p>
+      <w:pPr>
+        <w:pStyle w:val="ListParagraph"/>
+        <w:numPr>
+          <w:ilvl w:val="1"/>
+          <w:numId w:val="1"/>
+        </w:numPr>
+        <w:rPr>
+          <w:rFonts w:ascii="Times New Roman" w:hAnsi="Times New Roman" w:cs="Times New Roman"/>
+        </w:rPr>
+      </w:pPr>
+      <w:r>
+        <w:rPr>
+          <w:rFonts w:ascii="Times New Roman" w:hAnsi="Times New Roman" w:cs="Times New Roman"/>
+        </w:rPr>
+        <w:t>To ask someone for sensitive information</w:t>
+      </w:r>
+    </w:p>
+    <w:p>
+      <w:pPr>
+        <w:pStyle w:val="ListParagraph"/>
+        <w:numPr>
+          <w:ilvl w:val="1"/>
+          <w:numId w:val="1"/>
+        </w:numPr>
+        <w:rPr>
+          <w:rFonts w:ascii="Times New Roman" w:hAnsi="Times New Roman" w:cs="Times New Roman"/>
+        </w:rPr>
+      </w:pPr>
+      <w:r>
+        <w:rPr>
+          <w:rFonts w:ascii="Times New Roman" w:hAnsi="Times New Roman" w:cs="Times New Roman"/>
+        </w:rPr>
+        <w:t>None of these</w:t>
+      </w:r>
+    </w:p>
+    <w:p>
+      <w:pPr>
+        <w:rPr>
+          <w:rFonts w:ascii="Times New Roman" w:hAnsi="Times New Roman" w:cs="Times New Roman"/>
+        </w:rPr>
+      </w:pPr>
+    </w:p>
+    <w:p>
+      <w:pPr>
+        <w:pStyle w:val="ListParagraph"/>
+        <w:numPr>
+          <w:ilvl w:val="0"/>
+          <w:numId w:val="1"/>
+        </w:numPr>
+        <w:rPr>
+          <w:rFonts w:ascii="Times New Roman" w:hAnsi="Times New Roman" w:cs="Times New Roman"/>
+        </w:rPr>
+      </w:pPr>
+      <w:r>
+        <w:rPr>
+          <w:rFonts w:ascii="Times New Roman" w:hAnsi="Times New Roman" w:cs="Times New Roman"/>
+        </w:rPr>
+        <w:t>Shoulder surfing is dangerous as an attacker could steal sensitive information</w:t>
+      </w:r>
+    </w:p>
+    <w:p>
+      <w:pPr>
+        <w:pStyle w:val="ListParagraph"/>
+        <w:numPr>
+          <w:ilvl w:val="1"/>
+          <w:numId w:val="1"/>
+        </w:numPr>
+        <w:rPr>
+          <w:rFonts w:ascii="Times New Roman" w:hAnsi="Times New Roman" w:cs="Times New Roman"/>
+          <w:b/>
+          <w:bCs/>
+        </w:rPr>
+      </w:pPr>
+      <w:r>
+        <w:rPr>
+          <w:rFonts w:ascii="Times New Roman" w:hAnsi="Times New Roman" w:cs="Times New Roman"/>
+          <w:b/>
+          <w:bCs/>
+        </w:rPr>
+        <w:t>True</w:t>
+      </w:r>
+    </w:p>
+    <w:p>
+      <w:pPr>
+        <w:pStyle w:val="ListParagraph"/>
+        <w:numPr>
+          <w:ilvl w:val="1"/>
+          <w:numId w:val="1"/>
+        </w:numPr>
+        <w:rPr>
+          <w:rFonts w:ascii="Times New Roman" w:hAnsi="Times New Roman" w:cs="Times New Roman"/>
+        </w:rPr>
+      </w:pPr>
+      <w:r>
+        <w:rPr>
+          <w:rFonts w:ascii="Times New Roman" w:hAnsi="Times New Roman" w:cs="Times New Roman"/>
+        </w:rPr>
+        <w:t>False</w:t>
+      </w:r>
+    </w:p>
+    <w:p>
+      <w:pPr>
+        <w:rPr>
+          <w:rFonts w:ascii="Times New Roman" w:hAnsi="Times New Roman" w:cs="Times New Roman"/>
+        </w:rPr>
+      </w:pPr>
+    </w:p>
+    <w:p>
+      <w:pPr>
+        <w:pStyle w:val="ListParagraph"/>
+        <w:numPr>
+          <w:ilvl w:val="0"/>
+          <w:numId w:val="1"/>
+        </w:numPr>
+        <w:rPr>
+          <w:rFonts w:ascii="Times New Roman" w:hAnsi="Times New Roman" w:cs="Times New Roman"/>
+        </w:rPr>
+      </w:pPr>
+      <w:r>
+        <w:rPr>
+          <w:rFonts w:ascii="Times New Roman" w:hAnsi="Times New Roman" w:cs="Times New Roman"/>
+        </w:rPr>
+        <w:t>How to protect yourself from</w:t>
+      </w:r>
+      <w:r>
+        <w:rPr>
+          <w:rFonts w:ascii="Times New Roman" w:hAnsi="Times New Roman" w:cs="Times New Roman"/>
+        </w:rPr>
+        <w:t xml:space="preserve"> shoulder surfing?</w:t>
+      </w:r>
+    </w:p>
+    <w:p>
+      <w:pPr>
+        <w:pStyle w:val="ListParagraph"/>
+        <w:numPr>
+          <w:ilvl w:val="1"/>
+          <w:numId w:val="1"/>
+        </w:numPr>
+        <w:rPr>
+          <w:rFonts w:ascii="Times New Roman" w:hAnsi="Times New Roman" w:cs="Times New Roman"/>
+        </w:rPr>
+      </w:pPr>
+      <w:r>
+        <w:rPr>
+          <w:rFonts w:ascii="Times New Roman" w:hAnsi="Times New Roman" w:cs="Times New Roman"/>
+        </w:rPr>
+        <w:t>There is nothing you can do</w:t>
+      </w:r>
+    </w:p>
+    <w:p>
+      <w:pPr>
+        <w:pStyle w:val="ListParagraph"/>
+        <w:numPr>
+          <w:ilvl w:val="1"/>
+          <w:numId w:val="1"/>
+        </w:numPr>
+        <w:rPr>
+          <w:rFonts w:ascii="Times New Roman" w:hAnsi="Times New Roman" w:cs="Times New Roman"/>
+        </w:rPr>
+      </w:pPr>
+      <w:r>
+        <w:rPr>
+          <w:rFonts w:ascii="Times New Roman" w:hAnsi="Times New Roman" w:cs="Times New Roman"/>
+        </w:rPr>
+        <w:t>Don’t use your computer in public</w:t>
+      </w:r>
+    </w:p>
+    <w:p>
+      <w:pPr>
+        <w:pStyle w:val="ListParagraph"/>
+        <w:numPr>
+          <w:ilvl w:val="1"/>
+          <w:numId w:val="1"/>
+        </w:numPr>
+        <w:rPr>
+          <w:rFonts w:ascii="Times New Roman" w:hAnsi="Times New Roman" w:cs="Times New Roman"/>
+        </w:rPr>
+      </w:pPr>
+      <w:r>
+        <w:rPr>
+          <w:rFonts w:ascii="Times New Roman" w:hAnsi="Times New Roman" w:cs="Times New Roman"/>
+        </w:rPr>
+        <w:t>Get a Privacy Screen</w:t>
+      </w:r>
+    </w:p>
+    <w:p>
+      <w:pPr>
+        <w:pStyle w:val="ListParagraph"/>
+        <w:numPr>
+          <w:ilvl w:val="1"/>
+          <w:numId w:val="1"/>
+        </w:numPr>
+        <w:rPr>
+          <w:rFonts w:ascii="Times New Roman" w:hAnsi="Times New Roman" w:cs="Times New Roman"/>
+        </w:rPr>
+      </w:pPr>
+      <w:r>
+        <w:rPr>
+          <w:rFonts w:ascii="Times New Roman" w:hAnsi="Times New Roman" w:cs="Times New Roman"/>
+        </w:rPr>
+        <w:t>Avoid using public Wifi</w:t>
+      </w:r>
+    </w:p>
+    <w:p>
+      <w:pPr>
+        <w:rPr>
+          <w:rFonts w:ascii="Times New Roman" w:hAnsi="Times New Roman" w:cs="Times New Roman"/>
+        </w:rPr>
+      </w:pPr>
+    </w:p>
+    <w:p>
+      <w:pPr>
+        <w:pStyle w:val="ListParagraph"/>
+        <w:numPr>
+          <w:ilvl w:val="0"/>
+          <w:numId w:val="1"/>
+        </w:numPr>
+        <w:rPr>
+          <w:rFonts w:ascii="Times New Roman" w:hAnsi="Times New Roman" w:cs="Times New Roman"/>
+        </w:rPr>
+      </w:pPr>
+      <w:r>
+        <w:rPr>
+          <w:rFonts w:ascii="Times New Roman" w:hAnsi="Times New Roman" w:cs="Times New Roman"/>
+        </w:rPr>
+        <w:t>Social engineering is using technical means to trick people into giving sensitive information</w:t>
+      </w:r>
+    </w:p>
+    <w:p>
+      <w:pPr>
+        <w:pStyle w:val="ListParagraph"/>
+        <w:numPr>
+          <w:ilvl w:val="1"/>
+          <w:numId w:val="1"/>
+        </w:numPr>
+        <w:rPr>
+          <w:rFonts w:ascii="Times New Roman" w:hAnsi="Times New Roman" w:cs="Times New Roman"/>
+        </w:rPr>
+      </w:pPr>
+      <w:r>
+        <w:rPr>
+          <w:rFonts w:ascii="Times New Roman" w:hAnsi="Times New Roman" w:cs="Times New Roman"/>
+        </w:rPr>
+        <w:t>True</w:t>
+      </w:r>
+    </w:p>
+    <w:p>
+      <w:pPr>
+        <w:pStyle w:val="ListParagraph"/>
+        <w:numPr>
+          <w:ilvl w:val="1"/>
+          <w:numId w:val="1"/>
+        </w:numPr>
+        <w:rPr>
+          <w:rFonts w:ascii="Times New Roman" w:hAnsi="Times New Roman" w:cs="Times New Roman"/>
+          <w:b/>
+          <w:bCs/>
+        </w:rPr>
+      </w:pPr>
+      <w:r>
+        <w:rPr>
+          <w:rFonts w:ascii="Times New Roman" w:hAnsi="Times New Roman" w:cs="Times New Roman"/>
+          <w:b/>
+          <w:bCs/>
+        </w:rPr>
+        <w:t>False</w:t>
+      </w:r>
+    </w:p>
+    <w:p>
+      <w:pPr>
+        <w:rPr>
+          <w:rFonts w:ascii="Times New Roman" w:hAnsi="Times New Roman" w:cs="Times New Roman"/>
+        </w:rPr>
+      </w:pPr>
+    </w:p>
+    <w:p>
+      <w:pPr>
+        <w:pStyle w:val="ListParagraph"/>
+        <w:numPr>
+          <w:ilvl w:val="0"/>
+          <w:numId w:val="1"/>
+        </w:numPr>
+        <w:rPr>
+          <w:rFonts w:ascii="Times New Roman" w:hAnsi="Times New Roman" w:cs="Times New Roman"/>
+        </w:rPr>
+      </w:pPr>
+      <w:r>
+        <w:rPr>
+          <w:rFonts w:ascii="Times New Roman" w:hAnsi="Times New Roman" w:cs="Times New Roman"/>
+        </w:rPr>
+        <w:t>What is NOT a danger of social engineering?</w:t>
+      </w:r>
+    </w:p>
+    <w:p>
+      <w:pPr>
+        <w:pStyle w:val="ListParagraph"/>
+        <w:numPr>
+          <w:ilvl w:val="1"/>
+          <w:numId w:val="1"/>
+        </w:numPr>
+        <w:rPr>
+          <w:rFonts w:ascii="Times New Roman" w:hAnsi="Times New Roman" w:cs="Times New Roman"/>
+        </w:rPr>
+      </w:pPr>
+      <w:r>
+        <w:rPr>
+          <w:rFonts w:ascii="Times New Roman" w:hAnsi="Times New Roman" w:cs="Times New Roman"/>
+        </w:rPr>
+        <w:t>Theft of personal information</w:t>
+      </w:r>
+    </w:p>
+    <w:p>
+      <w:pPr>
+        <w:pStyle w:val="ListParagraph"/>
+        <w:numPr>
+          <w:ilvl w:val="1"/>
+          <w:numId w:val="1"/>
+        </w:numPr>
+        <w:rPr>
+          <w:rFonts w:ascii="Times New Roman" w:hAnsi="Times New Roman" w:cs="Times New Roman"/>
+        </w:rPr>
+      </w:pPr>
+      <w:r>
+        <w:rPr>
+          <w:rFonts w:ascii="Times New Roman" w:hAnsi="Times New Roman" w:cs="Times New Roman"/>
+        </w:rPr>
+        <w:t>Stolen Passwords</w:t>
+      </w:r>
+    </w:p>
+    <w:p>
+      <w:pPr>
+        <w:pStyle w:val="ListParagraph"/>
+        <w:numPr>
+          <w:ilvl w:val="1"/>
+          <w:numId w:val="1"/>
+        </w:numPr>
+        <w:rPr>
+          <w:rFonts w:ascii="Times New Roman" w:hAnsi="Times New Roman" w:cs="Times New Roman"/>
+          <w:b/>
+          <w:bCs/>
+        </w:rPr>
+      </w:pPr>
+      <w:r>
+        <w:rPr>
+          <w:rFonts w:ascii="Times New Roman" w:hAnsi="Times New Roman" w:cs="Times New Roman"/>
+          <w:b/>
+          <w:bCs/>
+        </w:rPr>
+        <w:t>Nothing</w:t>
+      </w:r>
+    </w:p>
+    <w:p>
+      <w:pPr>
+        <w:pStyle w:val="ListParagraph"/>
+        <w:numPr>
+          <w:ilvl w:val="1"/>
+          <w:numId w:val="1"/>
+        </w:numPr>
+        <w:rPr>
+          <w:rFonts w:ascii="Times New Roman" w:hAnsi="Times New Roman" w:cs="Times New Roman"/>
+        </w:rPr>
+      </w:pPr>
+      <w:r>
+        <w:rPr>
+          <w:rFonts w:ascii="Times New Roman" w:hAnsi="Times New Roman" w:cs="Times New Roman"/>
+        </w:rPr>
+        <w:t>All of these</w:t>
+      </w:r>
+    </w:p>
+    <w:p>
+      <w:pPr>
+        <w:rPr>
+          <w:rFonts w:ascii="Times New Roman" w:hAnsi="Times New Roman" w:cs="Times New Roman"/>
+        </w:rPr>
+      </w:pPr>
+    </w:p>
+    <w:p>
+      <w:pPr>
+        <w:pStyle w:val="ListParagraph"/>
+        <w:numPr>
+          <w:ilvl w:val="0"/>
+          <w:numId w:val="1"/>
+        </w:numPr>
+        <w:rPr>
+          <w:rFonts w:ascii="Times New Roman" w:hAnsi="Times New Roman" w:cs="Times New Roman"/>
+        </w:rPr>
+      </w:pPr>
+      <w:r>
+        <w:rPr>
+          <w:rFonts w:ascii="Times New Roman" w:hAnsi="Times New Roman" w:cs="Times New Roman"/>
+        </w:rPr>
+        <w:t>What is the best way to protect against social engineering?</w:t>
+      </w:r>
+    </w:p>
+    <w:p>
+      <w:pPr>
+        <w:pStyle w:val="ListParagraph"/>
+        <w:numPr>
+          <w:ilvl w:val="1"/>
+          <w:numId w:val="1"/>
+        </w:numPr>
+        <w:rPr>
+          <w:rFonts w:ascii="Times New Roman" w:hAnsi="Times New Roman" w:cs="Times New Roman"/>
+        </w:rPr>
+      </w:pPr>
+      <w:r>
+        <w:rPr>
+          <w:rFonts w:ascii="Times New Roman" w:hAnsi="Times New Roman" w:cs="Times New Roman"/>
+        </w:rPr>
+        <w:t>There is nothing you can do</w:t>
+      </w:r>
+    </w:p>
+    <w:p>
+      <w:pPr>
+        <w:pStyle w:val="ListParagraph"/>
+        <w:numPr>
+          <w:ilvl w:val="1"/>
+          <w:numId w:val="1"/>
+        </w:numPr>
+        <w:rPr>
+          <w:rFonts w:ascii="Times New Roman" w:hAnsi="Times New Roman" w:cs="Times New Roman"/>
+        </w:rPr>
+      </w:pPr>
+      <w:r>
+        <w:rPr>
+          <w:rFonts w:ascii="Times New Roman" w:hAnsi="Times New Roman" w:cs="Times New Roman"/>
+        </w:rPr>
+        <w:t>Awareness</w:t>
+      </w:r>
+    </w:p>
+    <w:p>
+      <w:pPr>
+        <w:pStyle w:val="ListParagraph"/>
+        <w:numPr>
+          <w:ilvl w:val="1"/>
+          <w:numId w:val="1"/>
+        </w:numPr>
+        <w:rPr>
+          <w:rFonts w:ascii="Times New Roman" w:hAnsi="Times New Roman" w:cs="Times New Roman"/>
+          <w:b/>
+          <w:bCs/>
+        </w:rPr>
+      </w:pPr>
+      <w:r>
+        <w:rPr>
+          <w:rFonts w:ascii="Times New Roman" w:hAnsi="Times New Roman" w:cs="Times New Roman"/>
+          <w:b/>
+          <w:bCs/>
+        </w:rPr>
+        <w:t>Enable MFA</w:t>
       </w:r>
     </w:p>
     <w:p>

</xml_diff>